<commit_message>
Updated the AllFeatures.docx file
</commit_message>
<xml_diff>
--- a/AllFeatures.docx
+++ b/AllFeatures.docx
@@ -179,6 +179,93 @@
           <w:numId w:val="1"/>
         </w:numPr>
       </w:pPr>
+      <w:r>
+        <w:t>Each provided stat for players</w:t>
+      </w:r>
+    </w:p>
+    <w:p>
+      <w:pPr>
+        <w:pStyle w:val="CustomStyle"/>
+        <w:numPr>
+          <w:ilvl w:val="2"/>
+          <w:numId w:val="1"/>
+        </w:numPr>
+      </w:pPr>
+      <w:r>
+        <w:t>Which team they have been drafted to/free agent</w:t>
+      </w:r>
+    </w:p>
+    <w:p>
+      <w:pPr>
+        <w:pStyle w:val="CustomStyle"/>
+        <w:numPr>
+          <w:ilvl w:val="2"/>
+          <w:numId w:val="1"/>
+        </w:numPr>
+      </w:pPr>
+      <w:r>
+        <w:t>Order in which they have been drafted</w:t>
+      </w:r>
+    </w:p>
+    <w:p>
+      <w:pPr>
+        <w:pStyle w:val="CustomStyle"/>
+        <w:numPr>
+          <w:ilvl w:val="1"/>
+          <w:numId w:val="1"/>
+        </w:numPr>
+      </w:pPr>
+      <w:r>
+        <w:t>Team class will track each team’s roster</w:t>
+      </w:r>
+    </w:p>
+    <w:p>
+      <w:pPr>
+        <w:pStyle w:val="CustomStyle"/>
+        <w:numPr>
+          <w:ilvl w:val="2"/>
+          <w:numId w:val="1"/>
+        </w:numPr>
+      </w:pPr>
+      <w:r>
+        <w:t>Players filling each slot</w:t>
+      </w:r>
+    </w:p>
+    <w:p>
+      <w:pPr>
+        <w:pStyle w:val="CustomStyle"/>
+        <w:numPr>
+          <w:ilvl w:val="2"/>
+          <w:numId w:val="1"/>
+        </w:numPr>
+      </w:pPr>
+      <w:r>
+        <w:t>Methods to draft or identify draftees by other participants</w:t>
+      </w:r>
+    </w:p>
+    <w:p>
+      <w:pPr>
+        <w:pStyle w:val="CustomStyle"/>
+        <w:numPr>
+          <w:ilvl w:val="1"/>
+          <w:numId w:val="1"/>
+        </w:numPr>
+      </w:pPr>
+      <w:r>
+        <w:t>Methods class will include:</w:t>
+      </w:r>
+    </w:p>
+    <w:p>
+      <w:pPr>
+        <w:pStyle w:val="CustomStyle"/>
+        <w:numPr>
+          <w:ilvl w:val="2"/>
+          <w:numId w:val="1"/>
+        </w:numPr>
+      </w:pPr>
+      <w:r>
+        <w:t>Other methods to manage the databases and other fantasy draft functions</w:t>
+      </w:r>
     </w:p>
     <w:sectPr>
       <w:pgSz w:w="12240" w:h="15840"/>

</xml_diff>

<commit_message>
updated AllFeatures with URL of second burndown
</commit_message>
<xml_diff>
--- a/AllFeatures.docx
+++ b/AllFeatures.docx
@@ -65,6 +65,9 @@
         <w:jc w:val="center"/>
       </w:pPr>
       <w:r>
+        <w:t xml:space="preserve">Second </w:t>
+      </w:r>
+      <w:r>
         <w:t>Burndown Chart:</w:t>
       </w:r>
     </w:p>
@@ -73,12 +76,12 @@
         <w:pStyle w:val="CustomStyle"/>
         <w:jc w:val="center"/>
       </w:pPr>
-      <w:hyperlink r:id="rId5" w:anchor="gid=1060632366" w:history="1">
+      <w:hyperlink r:id="rId5" w:history="1">
         <w:r>
           <w:rPr>
             <w:rStyle w:val="Hyperlink"/>
           </w:rPr>
-          <w:t>https://docs.google.com/spreadsheets/d/1NH1tAT1hsesZ4_WbIaOB4jMlL68yIHA7Esk1RrHd9zo/edit#gid=1060632366</w:t>
+          <w:t>https://docs.google.com/spreadsheets/d/1Gm1YtmfpgginKyaWOyMVg3KYvCpFk_V_eWVK-Od17zA/edit#gid=1060632366</w:t>
         </w:r>
       </w:hyperlink>
     </w:p>

</xml_diff>